<commit_message>
end creating books list
</commit_message>
<xml_diff>
--- a/reports/Производственная_практика_ЧерновСВ_33П.docx
+++ b/reports/Производственная_практика_ЧерновСВ_33П.docx
@@ -1,6 +1,6 @@
 
 <file path=word/document.xml><?xml version="1.0" encoding="utf-8"?>
-<w:document xmlns:wpc="http://schemas.microsoft.com/office/word/2010/wordprocessingCanvas" xmlns:mc="http://schemas.openxmlformats.org/markup-compatibility/2006" xmlns:o="urn:schemas-microsoft-com:office:office" xmlns:r="http://schemas.openxmlformats.org/officeDocument/2006/relationships" xmlns:m="http://schemas.openxmlformats.org/officeDocument/2006/math" xmlns:v="urn:schemas-microsoft-com:vml" xmlns:wp14="http://schemas.microsoft.com/office/word/2010/wordprocessingDrawing" xmlns:wp="http://schemas.openxmlformats.org/drawingml/2006/wordprocessingDrawing" xmlns:w10="urn:schemas-microsoft-com:office:word" xmlns:w="http://schemas.openxmlformats.org/wordprocessingml/2006/main" xmlns:w14="http://schemas.microsoft.com/office/word/2010/wordml" xmlns:w15="http://schemas.microsoft.com/office/word/2012/wordml" xmlns:wpg="http://schemas.microsoft.com/office/word/2010/wordprocessingGroup" xmlns:wpi="http://schemas.microsoft.com/office/word/2010/wordprocessingInk" xmlns:wne="http://schemas.microsoft.com/office/word/2006/wordml" xmlns:wps="http://schemas.microsoft.com/office/word/2010/wordprocessingShape" mc:Ignorable="w14 w15 wp14">
+<w:document xmlns:wpc="http://schemas.microsoft.com/office/word/2010/wordprocessingCanvas" xmlns:cx="http://schemas.microsoft.com/office/drawing/2014/chartex" xmlns:cx1="http://schemas.microsoft.com/office/drawing/2015/9/8/chartex" xmlns:cx2="http://schemas.microsoft.com/office/drawing/2015/10/21/chartex" xmlns:cx3="http://schemas.microsoft.com/office/drawing/2016/5/9/chartex" xmlns:cx4="http://schemas.microsoft.com/office/drawing/2016/5/10/chartex" xmlns:cx5="http://schemas.microsoft.com/office/drawing/2016/5/11/chartex" xmlns:cx6="http://schemas.microsoft.com/office/drawing/2016/5/12/chartex" xmlns:cx7="http://schemas.microsoft.com/office/drawing/2016/5/13/chartex" xmlns:cx8="http://schemas.microsoft.com/office/drawing/2016/5/14/chartex" xmlns:mc="http://schemas.openxmlformats.org/markup-compatibility/2006" xmlns:aink="http://schemas.microsoft.com/office/drawing/2016/ink" xmlns:am3d="http://schemas.microsoft.com/office/drawing/2017/model3d" xmlns:o="urn:schemas-microsoft-com:office:office" xmlns:oel="http://schemas.microsoft.com/office/2019/extlst" xmlns:r="http://schemas.openxmlformats.org/officeDocument/2006/relationships" xmlns:m="http://schemas.openxmlformats.org/officeDocument/2006/math" xmlns:v="urn:schemas-microsoft-com:vml" xmlns:wp14="http://schemas.microsoft.com/office/word/2010/wordprocessingDrawing" xmlns:wp="http://schemas.openxmlformats.org/drawingml/2006/wordprocessingDrawing" xmlns:w10="urn:schemas-microsoft-com:office:word" xmlns:w="http://schemas.openxmlformats.org/wordprocessingml/2006/main" xmlns:w14="http://schemas.microsoft.com/office/word/2010/wordml" xmlns:w15="http://schemas.microsoft.com/office/word/2012/wordml" xmlns:w16cex="http://schemas.microsoft.com/office/word/2018/wordml/cex" xmlns:w16cid="http://schemas.microsoft.com/office/word/2016/wordml/cid" xmlns:w16="http://schemas.microsoft.com/office/word/2018/wordml" xmlns:w16du="http://schemas.microsoft.com/office/word/2023/wordml/word16du" xmlns:w16sdtdh="http://schemas.microsoft.com/office/word/2020/wordml/sdtdatahash" xmlns:w16se="http://schemas.microsoft.com/office/word/2015/wordml/symex" xmlns:wpg="http://schemas.microsoft.com/office/word/2010/wordprocessingGroup" xmlns:wpi="http://schemas.microsoft.com/office/word/2010/wordprocessingInk" xmlns:wne="http://schemas.microsoft.com/office/word/2006/wordml" xmlns:wps="http://schemas.microsoft.com/office/word/2010/wordprocessingShape" mc:Ignorable="w14 w15 w16se w16cid w16 w16cex w16sdtdh w16du wp14">
   <w:body>
     <w:p>
       <w:pPr>
@@ -439,7 +439,6 @@
         </w:rPr>
         <w:t>«</w:t>
       </w:r>
-      <w:proofErr w:type="gramStart"/>
       <w:r>
         <w:rPr>
           <w:rFonts w:eastAsia="Times New Roman"/>
@@ -464,7 +463,6 @@
         </w:rPr>
         <w:t xml:space="preserve">   </w:t>
       </w:r>
-      <w:proofErr w:type="gramEnd"/>
       <w:r>
         <w:rPr>
           <w:rFonts w:eastAsia="Times New Roman"/>
@@ -3781,6 +3779,14 @@
         </w:rPr>
         <w:t>«</w:t>
       </w:r>
+      <w:r>
+        <w:rPr>
+          <w:sz w:val="28"/>
+          <w:szCs w:val="28"/>
+          <w:highlight w:val="yellow"/>
+        </w:rPr>
+        <w:t xml:space="preserve">Application </w:t>
+      </w:r>
       <w:proofErr w:type="spellStart"/>
       <w:r>
         <w:rPr>
@@ -3788,7 +3794,7 @@
           <w:szCs w:val="28"/>
           <w:highlight w:val="yellow"/>
         </w:rPr>
-        <w:t>Application</w:t>
+        <w:t>Programming</w:t>
       </w:r>
       <w:proofErr w:type="spellEnd"/>
       <w:r>
@@ -3797,36 +3803,8 @@
           <w:szCs w:val="28"/>
           <w:highlight w:val="yellow"/>
         </w:rPr>
-        <w:t xml:space="preserve"> </w:t>
-      </w:r>
-      <w:proofErr w:type="spellStart"/>
-      <w:r>
-        <w:rPr>
-          <w:sz w:val="28"/>
-          <w:szCs w:val="28"/>
-          <w:highlight w:val="yellow"/>
-        </w:rPr>
-        <w:t>Programming</w:t>
-      </w:r>
-      <w:proofErr w:type="spellEnd"/>
-      <w:r>
-        <w:rPr>
-          <w:sz w:val="28"/>
-          <w:szCs w:val="28"/>
-          <w:highlight w:val="yellow"/>
-        </w:rPr>
-        <w:t xml:space="preserve"> </w:t>
-      </w:r>
-      <w:proofErr w:type="spellStart"/>
-      <w:r>
-        <w:rPr>
-          <w:sz w:val="28"/>
-          <w:szCs w:val="28"/>
-          <w:highlight w:val="yellow"/>
-        </w:rPr>
-        <w:t>Interface</w:t>
-      </w:r>
-      <w:proofErr w:type="spellEnd"/>
+        <w:t xml:space="preserve"> Interface</w:t>
+      </w:r>
       <w:r>
         <w:rPr>
           <w:sz w:val="28"/>
@@ -5843,22 +5821,13 @@
           <w:szCs w:val="28"/>
         </w:rPr>
       </w:pPr>
-      <w:proofErr w:type="spellStart"/>
       <w:r>
         <w:rPr>
           <w:sz w:val="28"/>
           <w:szCs w:val="28"/>
         </w:rPr>
         <w:lastRenderedPageBreak/>
-        <w:t>Kaspersky</w:t>
-      </w:r>
-      <w:proofErr w:type="spellEnd"/>
-      <w:r>
-        <w:rPr>
-          <w:sz w:val="28"/>
-          <w:szCs w:val="28"/>
-        </w:rPr>
-        <w:t xml:space="preserve"> </w:t>
+        <w:t xml:space="preserve">Kaspersky </w:t>
       </w:r>
       <w:proofErr w:type="spellStart"/>
       <w:r>
@@ -6062,21 +6031,12 @@
           <w:szCs w:val="28"/>
         </w:rPr>
       </w:pPr>
-      <w:proofErr w:type="spellStart"/>
-      <w:r>
-        <w:rPr>
-          <w:sz w:val="28"/>
-          <w:szCs w:val="28"/>
-        </w:rPr>
-        <w:t>Yandex</w:t>
-      </w:r>
-      <w:proofErr w:type="spellEnd"/>
-      <w:r>
-        <w:rPr>
-          <w:sz w:val="28"/>
-          <w:szCs w:val="28"/>
-        </w:rPr>
-        <w:t xml:space="preserve"> </w:t>
+      <w:r>
+        <w:rPr>
+          <w:sz w:val="28"/>
+          <w:szCs w:val="28"/>
+        </w:rPr>
+        <w:t xml:space="preserve">Yandex </w:t>
       </w:r>
       <w:proofErr w:type="spellStart"/>
       <w:r>
@@ -8509,7 +8469,6 @@
         </w:rPr>
         <w:t xml:space="preserve">(таблицы с 1-ой </w:t>
       </w:r>
-      <w:proofErr w:type="gramStart"/>
       <w:r>
         <w:rPr>
           <w:sz w:val="28"/>
@@ -8534,7 +8493,6 @@
         </w:rPr>
         <w:t>)</w:t>
       </w:r>
-      <w:proofErr w:type="gramEnd"/>
       <w:r>
         <w:rPr>
           <w:sz w:val="28"/>
@@ -9708,15 +9666,7 @@
           <w:sz w:val="28"/>
           <w:szCs w:val="28"/>
         </w:rPr>
-        <w:t>13</w:t>
-      </w:r>
-      <w:r>
-        <w:rPr>
-          <w:rFonts w:ascii="Times New Roman" w:hAnsi="Times New Roman"/>
-          <w:sz w:val="28"/>
-          <w:szCs w:val="28"/>
-        </w:rPr>
-        <w:t>.06</w:t>
+        <w:t>13.06</w:t>
       </w:r>
       <w:r>
         <w:rPr>
@@ -9916,8 +9866,6 @@
         </w:rPr>
         <w:t>.2024).</w:t>
       </w:r>
-      <w:bookmarkStart w:id="20" w:name="_GoBack"/>
-      <w:bookmarkEnd w:id="20"/>
     </w:p>
     <w:p>
       <w:pPr>
@@ -9942,6 +9890,191 @@
           <w:sz w:val="28"/>
           <w:szCs w:val="28"/>
         </w:rPr>
+        <w:t xml:space="preserve">Справочник по </w:t>
+      </w:r>
+      <w:proofErr w:type="spellStart"/>
+      <w:r>
+        <w:rPr>
+          <w:rFonts w:ascii="Times New Roman" w:hAnsi="Times New Roman"/>
+          <w:sz w:val="28"/>
+          <w:szCs w:val="28"/>
+        </w:rPr>
+        <w:t>Transact</w:t>
+      </w:r>
+      <w:proofErr w:type="spellEnd"/>
+      <w:r>
+        <w:rPr>
+          <w:rFonts w:ascii="Times New Roman" w:hAnsi="Times New Roman"/>
+          <w:sz w:val="28"/>
+          <w:szCs w:val="28"/>
+        </w:rPr>
+        <w:t>-SQL (ядро СУБД)</w:t>
+      </w:r>
+      <w:r>
+        <w:rPr>
+          <w:rFonts w:ascii="Times New Roman" w:hAnsi="Times New Roman"/>
+          <w:sz w:val="28"/>
+          <w:szCs w:val="28"/>
+        </w:rPr>
+        <w:t xml:space="preserve"> </w:t>
+      </w:r>
+      <w:r>
+        <w:rPr>
+          <w:rFonts w:ascii="Times New Roman" w:hAnsi="Times New Roman"/>
+          <w:sz w:val="28"/>
+          <w:szCs w:val="28"/>
+        </w:rPr>
+        <w:t>– URL: https://learn.microsoft.com/ru-ru/sql/t-sql/language-reference?view=sql-server-ver16 (дата обращения 15.06.2024)</w:t>
+      </w:r>
+      <w:r>
+        <w:rPr>
+          <w:rFonts w:ascii="Times New Roman" w:hAnsi="Times New Roman"/>
+          <w:sz w:val="28"/>
+          <w:szCs w:val="28"/>
+        </w:rPr>
+        <w:t>.</w:t>
+      </w:r>
+    </w:p>
+    <w:p>
+      <w:pPr>
+        <w:pStyle w:val="a9"/>
+        <w:numPr>
+          <w:ilvl w:val="0"/>
+          <w:numId w:val="18"/>
+        </w:numPr>
+        <w:spacing w:after="0" w:line="360" w:lineRule="auto"/>
+        <w:ind w:left="0" w:firstLine="709"/>
+        <w:contextualSpacing w:val="0"/>
+        <w:jc w:val="both"/>
+        <w:rPr>
+          <w:rFonts w:ascii="Times New Roman" w:hAnsi="Times New Roman"/>
+          <w:sz w:val="28"/>
+          <w:szCs w:val="28"/>
+        </w:rPr>
+      </w:pPr>
+      <w:r>
+        <w:rPr>
+          <w:rFonts w:ascii="Times New Roman" w:hAnsi="Times New Roman"/>
+          <w:sz w:val="28"/>
+          <w:szCs w:val="28"/>
+        </w:rPr>
+        <w:t>Руководство по MS SQL Server 2022</w:t>
+      </w:r>
+      <w:r>
+        <w:rPr>
+          <w:rFonts w:ascii="Times New Roman" w:hAnsi="Times New Roman"/>
+          <w:sz w:val="28"/>
+          <w:szCs w:val="28"/>
+        </w:rPr>
+        <w:t xml:space="preserve"> </w:t>
+      </w:r>
+      <w:r>
+        <w:rPr>
+          <w:rFonts w:ascii="Times New Roman" w:hAnsi="Times New Roman"/>
+          <w:sz w:val="28"/>
+          <w:szCs w:val="28"/>
+        </w:rPr>
+        <w:t>– URL: https://metanit.com/sql/sqlserver/ (дата обращения 15.06.2024).</w:t>
+      </w:r>
+    </w:p>
+    <w:p>
+      <w:pPr>
+        <w:pStyle w:val="a9"/>
+        <w:numPr>
+          <w:ilvl w:val="0"/>
+          <w:numId w:val="18"/>
+        </w:numPr>
+        <w:spacing w:after="0" w:line="360" w:lineRule="auto"/>
+        <w:ind w:left="0" w:firstLine="709"/>
+        <w:contextualSpacing w:val="0"/>
+        <w:jc w:val="both"/>
+        <w:rPr>
+          <w:rFonts w:ascii="Times New Roman" w:hAnsi="Times New Roman"/>
+          <w:sz w:val="28"/>
+          <w:szCs w:val="28"/>
+        </w:rPr>
+      </w:pPr>
+      <w:r>
+        <w:rPr>
+          <w:rFonts w:ascii="Times New Roman" w:hAnsi="Times New Roman"/>
+          <w:sz w:val="28"/>
+          <w:szCs w:val="28"/>
+        </w:rPr>
+        <w:t>T-SQL Syntax and database concepts</w:t>
+      </w:r>
+      <w:r>
+        <w:rPr>
+          <w:rFonts w:ascii="Times New Roman" w:hAnsi="Times New Roman"/>
+          <w:sz w:val="28"/>
+          <w:szCs w:val="28"/>
+        </w:rPr>
+        <w:t xml:space="preserve"> (</w:t>
+      </w:r>
+      <w:r>
+        <w:rPr>
+          <w:rFonts w:ascii="Times New Roman" w:hAnsi="Times New Roman"/>
+          <w:sz w:val="28"/>
+          <w:szCs w:val="28"/>
+        </w:rPr>
+        <w:t>Справочник по Transact-SQL</w:t>
+      </w:r>
+      <w:r>
+        <w:rPr>
+          <w:rFonts w:ascii="Times New Roman" w:hAnsi="Times New Roman"/>
+          <w:sz w:val="28"/>
+          <w:szCs w:val="28"/>
+        </w:rPr>
+        <w:t xml:space="preserve">) </w:t>
+      </w:r>
+      <w:r>
+        <w:rPr>
+          <w:rFonts w:ascii="Times New Roman" w:hAnsi="Times New Roman"/>
+          <w:sz w:val="28"/>
+          <w:szCs w:val="28"/>
+        </w:rPr>
+        <w:t>– URL: https://victorromeo.github.io/2020/01/02/TSQL-Syntax.html</w:t>
+      </w:r>
+      <w:r>
+        <w:rPr>
+          <w:rFonts w:ascii="Times New Roman" w:hAnsi="Times New Roman"/>
+          <w:sz w:val="28"/>
+          <w:szCs w:val="28"/>
+        </w:rPr>
+        <w:t xml:space="preserve"> </w:t>
+      </w:r>
+      <w:r>
+        <w:rPr>
+          <w:rFonts w:ascii="Times New Roman" w:hAnsi="Times New Roman"/>
+          <w:sz w:val="28"/>
+          <w:szCs w:val="28"/>
+        </w:rPr>
+        <w:t>(дата обращения 15.06.2024).</w:t>
+      </w:r>
+    </w:p>
+    <w:p>
+      <w:pPr>
+        <w:pStyle w:val="a9"/>
+        <w:numPr>
+          <w:ilvl w:val="0"/>
+          <w:numId w:val="18"/>
+        </w:numPr>
+        <w:spacing w:after="0" w:line="360" w:lineRule="auto"/>
+        <w:ind w:left="0" w:firstLine="709"/>
+        <w:contextualSpacing w:val="0"/>
+        <w:jc w:val="both"/>
+        <w:rPr>
+          <w:rFonts w:ascii="Times New Roman" w:hAnsi="Times New Roman"/>
+          <w:sz w:val="28"/>
+          <w:szCs w:val="28"/>
+        </w:rPr>
+      </w:pPr>
+      <w:r>
+        <w:rPr>
+          <w:rFonts w:ascii="Times New Roman" w:hAnsi="Times New Roman"/>
+          <w:sz w:val="28"/>
+          <w:szCs w:val="28"/>
+        </w:rPr>
+        <w:lastRenderedPageBreak/>
         <w:t xml:space="preserve">Среда для разработки Microsoft Visual Studio – URL: </w:t>
       </w:r>
       <w:hyperlink r:id="rId8" w:history="1">
@@ -9960,7 +10093,31 @@
           <w:sz w:val="28"/>
           <w:szCs w:val="28"/>
         </w:rPr>
-        <w:t xml:space="preserve"> (дата обращения 11.05.2023);</w:t>
+        <w:t xml:space="preserve"> (дата обращения </w:t>
+      </w:r>
+      <w:r>
+        <w:rPr>
+          <w:rFonts w:ascii="Times New Roman" w:hAnsi="Times New Roman"/>
+          <w:sz w:val="28"/>
+          <w:szCs w:val="28"/>
+        </w:rPr>
+        <w:t>15.06.2024</w:t>
+      </w:r>
+      <w:r>
+        <w:rPr>
+          <w:rFonts w:ascii="Times New Roman" w:hAnsi="Times New Roman"/>
+          <w:sz w:val="28"/>
+          <w:szCs w:val="28"/>
+        </w:rPr>
+        <w:t>)</w:t>
+      </w:r>
+      <w:r>
+        <w:rPr>
+          <w:rFonts w:ascii="Times New Roman" w:hAnsi="Times New Roman"/>
+          <w:sz w:val="28"/>
+          <w:szCs w:val="28"/>
+        </w:rPr>
+        <w:t>.</w:t>
       </w:r>
     </w:p>
     <w:p>
@@ -10190,7 +10347,23 @@
           <w:sz w:val="28"/>
           <w:szCs w:val="28"/>
         </w:rPr>
-        <w:t>C# - URL: https://learn.microsoft.com/ru-ru/dotnet/csharp/ (</w:t>
+        <w:t xml:space="preserve">C# </w:t>
+      </w:r>
+      <w:r>
+        <w:rPr>
+          <w:rFonts w:ascii="Times New Roman" w:hAnsi="Times New Roman"/>
+          <w:sz w:val="28"/>
+          <w:szCs w:val="28"/>
+        </w:rPr>
+        <w:t>–</w:t>
+      </w:r>
+      <w:r>
+        <w:rPr>
+          <w:rFonts w:ascii="Times New Roman" w:hAnsi="Times New Roman"/>
+          <w:sz w:val="28"/>
+          <w:szCs w:val="28"/>
+        </w:rPr>
+        <w:t xml:space="preserve"> URL: https://learn.microsoft.com/ru-ru/dotnet/csharp/ (</w:t>
       </w:r>
       <w:r>
         <w:rPr>
@@ -10215,6 +10388,520 @@
           <w:szCs w:val="28"/>
         </w:rPr>
         <w:t>.2024).</w:t>
+      </w:r>
+    </w:p>
+    <w:p>
+      <w:pPr>
+        <w:pStyle w:val="a9"/>
+        <w:numPr>
+          <w:ilvl w:val="0"/>
+          <w:numId w:val="18"/>
+        </w:numPr>
+        <w:spacing w:after="0" w:line="360" w:lineRule="auto"/>
+        <w:ind w:left="0" w:firstLine="709"/>
+        <w:contextualSpacing w:val="0"/>
+        <w:jc w:val="both"/>
+        <w:rPr>
+          <w:rFonts w:ascii="Times New Roman" w:hAnsi="Times New Roman"/>
+          <w:sz w:val="28"/>
+          <w:szCs w:val="28"/>
+        </w:rPr>
+      </w:pPr>
+      <w:r>
+        <w:rPr>
+          <w:rFonts w:ascii="Times New Roman" w:hAnsi="Times New Roman"/>
+          <w:sz w:val="28"/>
+          <w:szCs w:val="28"/>
+        </w:rPr>
+        <w:t>ASP.NET CORE (</w:t>
+      </w:r>
+      <w:r>
+        <w:rPr>
+          <w:rFonts w:ascii="Times New Roman" w:hAnsi="Times New Roman"/>
+          <w:sz w:val="28"/>
+          <w:szCs w:val="28"/>
+        </w:rPr>
+        <w:t>Создание</w:t>
+      </w:r>
+      <w:r>
+        <w:rPr>
+          <w:rFonts w:ascii="Times New Roman" w:hAnsi="Times New Roman"/>
+          <w:sz w:val="28"/>
+          <w:szCs w:val="28"/>
+        </w:rPr>
+        <w:t xml:space="preserve"> API) </w:t>
+      </w:r>
+      <w:r>
+        <w:rPr>
+          <w:rFonts w:ascii="Times New Roman" w:hAnsi="Times New Roman"/>
+          <w:sz w:val="28"/>
+          <w:szCs w:val="28"/>
+        </w:rPr>
+        <w:t xml:space="preserve">– URL: </w:t>
+      </w:r>
+      <w:r>
+        <w:rPr>
+          <w:rFonts w:ascii="Times New Roman" w:hAnsi="Times New Roman"/>
+          <w:sz w:val="28"/>
+          <w:szCs w:val="28"/>
+        </w:rPr>
+        <w:t>https://metanit.com/sharp/aspnet6/2.11.php</w:t>
+      </w:r>
+      <w:r>
+        <w:rPr>
+          <w:rFonts w:ascii="Times New Roman" w:hAnsi="Times New Roman"/>
+          <w:sz w:val="28"/>
+          <w:szCs w:val="28"/>
+        </w:rPr>
+        <w:t xml:space="preserve"> (</w:t>
+      </w:r>
+      <w:r>
+        <w:rPr>
+          <w:rFonts w:ascii="Times New Roman" w:hAnsi="Times New Roman"/>
+          <w:sz w:val="28"/>
+          <w:szCs w:val="28"/>
+        </w:rPr>
+        <w:t xml:space="preserve">дата обращения </w:t>
+      </w:r>
+      <w:r>
+        <w:rPr>
+          <w:rFonts w:ascii="Times New Roman" w:hAnsi="Times New Roman"/>
+          <w:sz w:val="28"/>
+          <w:szCs w:val="28"/>
+        </w:rPr>
+        <w:t>20</w:t>
+      </w:r>
+      <w:r>
+        <w:rPr>
+          <w:rFonts w:ascii="Times New Roman" w:hAnsi="Times New Roman"/>
+          <w:sz w:val="28"/>
+          <w:szCs w:val="28"/>
+        </w:rPr>
+        <w:t>.06.2024).</w:t>
+      </w:r>
+    </w:p>
+    <w:p>
+      <w:pPr>
+        <w:pStyle w:val="a9"/>
+        <w:numPr>
+          <w:ilvl w:val="0"/>
+          <w:numId w:val="18"/>
+        </w:numPr>
+        <w:spacing w:after="0" w:line="360" w:lineRule="auto"/>
+        <w:ind w:left="0" w:firstLine="709"/>
+        <w:contextualSpacing w:val="0"/>
+        <w:jc w:val="both"/>
+        <w:rPr>
+          <w:rFonts w:ascii="Times New Roman" w:hAnsi="Times New Roman"/>
+          <w:sz w:val="28"/>
+          <w:szCs w:val="28"/>
+        </w:rPr>
+      </w:pPr>
+      <w:r>
+        <w:rPr>
+          <w:rFonts w:ascii="Times New Roman" w:hAnsi="Times New Roman"/>
+          <w:sz w:val="28"/>
+          <w:szCs w:val="28"/>
+        </w:rPr>
+        <w:t>Руководство по созданию веб-API с помощью ASP.NET Core</w:t>
+      </w:r>
+      <w:r>
+        <w:rPr>
+          <w:rFonts w:ascii="Times New Roman" w:hAnsi="Times New Roman"/>
+          <w:sz w:val="28"/>
+          <w:szCs w:val="28"/>
+        </w:rPr>
+        <w:t xml:space="preserve"> </w:t>
+      </w:r>
+      <w:r>
+        <w:rPr>
+          <w:rFonts w:ascii="Times New Roman" w:hAnsi="Times New Roman"/>
+          <w:sz w:val="28"/>
+          <w:szCs w:val="28"/>
+        </w:rPr>
+        <w:t>– URL: https://learn.microsoft.com/ru-ru/aspnet/core/tutorials/first-web-api?view=aspnetcore-8.0&amp;tabs=visual-studio</w:t>
+      </w:r>
+      <w:r>
+        <w:rPr>
+          <w:rFonts w:ascii="Times New Roman" w:hAnsi="Times New Roman"/>
+          <w:sz w:val="28"/>
+          <w:szCs w:val="28"/>
+        </w:rPr>
+        <w:t xml:space="preserve"> </w:t>
+      </w:r>
+      <w:r>
+        <w:rPr>
+          <w:rFonts w:ascii="Times New Roman" w:hAnsi="Times New Roman"/>
+          <w:sz w:val="28"/>
+          <w:szCs w:val="28"/>
+        </w:rPr>
+        <w:t>(дата обращения 2</w:t>
+      </w:r>
+      <w:r>
+        <w:rPr>
+          <w:rFonts w:ascii="Times New Roman" w:hAnsi="Times New Roman"/>
+          <w:sz w:val="28"/>
+          <w:szCs w:val="28"/>
+        </w:rPr>
+        <w:t>1</w:t>
+      </w:r>
+      <w:r>
+        <w:rPr>
+          <w:rFonts w:ascii="Times New Roman" w:hAnsi="Times New Roman"/>
+          <w:sz w:val="28"/>
+          <w:szCs w:val="28"/>
+        </w:rPr>
+        <w:t>.06.2024).</w:t>
+      </w:r>
+    </w:p>
+    <w:p>
+      <w:pPr>
+        <w:pStyle w:val="a9"/>
+        <w:numPr>
+          <w:ilvl w:val="0"/>
+          <w:numId w:val="18"/>
+        </w:numPr>
+        <w:spacing w:after="0" w:line="360" w:lineRule="auto"/>
+        <w:ind w:left="0" w:firstLine="709"/>
+        <w:contextualSpacing w:val="0"/>
+        <w:jc w:val="both"/>
+        <w:rPr>
+          <w:rFonts w:ascii="Times New Roman" w:hAnsi="Times New Roman"/>
+          <w:sz w:val="28"/>
+          <w:szCs w:val="28"/>
+        </w:rPr>
+      </w:pPr>
+      <w:r>
+        <w:rPr>
+          <w:rFonts w:ascii="Times New Roman" w:hAnsi="Times New Roman"/>
+          <w:sz w:val="28"/>
+          <w:szCs w:val="28"/>
+        </w:rPr>
+        <w:t xml:space="preserve">Документация по </w:t>
+      </w:r>
+      <w:r>
+        <w:rPr>
+          <w:rFonts w:ascii="Times New Roman" w:hAnsi="Times New Roman"/>
+          <w:sz w:val="28"/>
+          <w:szCs w:val="28"/>
+          <w:lang w:val="en-US"/>
+        </w:rPr>
+        <w:t>Git</w:t>
+      </w:r>
+      <w:r>
+        <w:rPr>
+          <w:rFonts w:ascii="Times New Roman" w:hAnsi="Times New Roman"/>
+          <w:sz w:val="28"/>
+          <w:szCs w:val="28"/>
+        </w:rPr>
+        <w:t xml:space="preserve"> (</w:t>
+      </w:r>
+      <w:r>
+        <w:rPr>
+          <w:rFonts w:ascii="Times New Roman" w:hAnsi="Times New Roman"/>
+          <w:sz w:val="28"/>
+          <w:szCs w:val="28"/>
+        </w:rPr>
+        <w:t>Работа с системой контроля версий</w:t>
+      </w:r>
+      <w:r>
+        <w:rPr>
+          <w:rFonts w:ascii="Times New Roman" w:hAnsi="Times New Roman"/>
+          <w:sz w:val="28"/>
+          <w:szCs w:val="28"/>
+        </w:rPr>
+        <w:t>)</w:t>
+      </w:r>
+      <w:r>
+        <w:rPr>
+          <w:rFonts w:ascii="Times New Roman" w:hAnsi="Times New Roman"/>
+          <w:sz w:val="28"/>
+          <w:szCs w:val="28"/>
+        </w:rPr>
+        <w:t xml:space="preserve"> </w:t>
+      </w:r>
+      <w:r>
+        <w:rPr>
+          <w:rFonts w:ascii="Times New Roman" w:hAnsi="Times New Roman"/>
+          <w:sz w:val="28"/>
+          <w:szCs w:val="28"/>
+        </w:rPr>
+        <w:t>– URL: https://devdocs.io/git/ (дата обращения 2</w:t>
+      </w:r>
+      <w:r>
+        <w:rPr>
+          <w:rFonts w:ascii="Times New Roman" w:hAnsi="Times New Roman"/>
+          <w:sz w:val="28"/>
+          <w:szCs w:val="28"/>
+        </w:rPr>
+        <w:t>4</w:t>
+      </w:r>
+      <w:r>
+        <w:rPr>
+          <w:rFonts w:ascii="Times New Roman" w:hAnsi="Times New Roman"/>
+          <w:sz w:val="28"/>
+          <w:szCs w:val="28"/>
+        </w:rPr>
+        <w:t>.06.2024).</w:t>
+      </w:r>
+    </w:p>
+    <w:p>
+      <w:pPr>
+        <w:pStyle w:val="a9"/>
+        <w:numPr>
+          <w:ilvl w:val="0"/>
+          <w:numId w:val="18"/>
+        </w:numPr>
+        <w:spacing w:after="0" w:line="360" w:lineRule="auto"/>
+        <w:ind w:left="0" w:firstLine="709"/>
+        <w:contextualSpacing w:val="0"/>
+        <w:jc w:val="both"/>
+        <w:rPr>
+          <w:rFonts w:ascii="Times New Roman" w:hAnsi="Times New Roman"/>
+          <w:sz w:val="28"/>
+          <w:szCs w:val="28"/>
+        </w:rPr>
+      </w:pPr>
+      <w:r>
+        <w:rPr>
+          <w:rFonts w:ascii="Times New Roman" w:hAnsi="Times New Roman"/>
+          <w:sz w:val="28"/>
+          <w:szCs w:val="28"/>
+        </w:rPr>
+        <w:t xml:space="preserve">Документация по </w:t>
+      </w:r>
+      <w:r>
+        <w:rPr>
+          <w:rFonts w:ascii="Times New Roman" w:hAnsi="Times New Roman"/>
+          <w:sz w:val="28"/>
+          <w:szCs w:val="28"/>
+          <w:lang w:val="en-US"/>
+        </w:rPr>
+        <w:t>Unit</w:t>
+      </w:r>
+      <w:r>
+        <w:rPr>
+          <w:rFonts w:ascii="Times New Roman" w:hAnsi="Times New Roman"/>
+          <w:sz w:val="28"/>
+          <w:szCs w:val="28"/>
+        </w:rPr>
+        <w:t>-</w:t>
+      </w:r>
+      <w:r>
+        <w:rPr>
+          <w:rFonts w:ascii="Times New Roman" w:hAnsi="Times New Roman"/>
+          <w:sz w:val="28"/>
+          <w:szCs w:val="28"/>
+        </w:rPr>
+        <w:t xml:space="preserve">тестированию в языке программирования </w:t>
+      </w:r>
+      <w:r>
+        <w:rPr>
+          <w:rFonts w:ascii="Times New Roman" w:hAnsi="Times New Roman"/>
+          <w:sz w:val="28"/>
+          <w:szCs w:val="28"/>
+          <w:lang w:val="en-US"/>
+        </w:rPr>
+        <w:t>C</w:t>
+      </w:r>
+      <w:r>
+        <w:rPr>
+          <w:rFonts w:ascii="Times New Roman" w:hAnsi="Times New Roman"/>
+          <w:sz w:val="28"/>
+          <w:szCs w:val="28"/>
+        </w:rPr>
+        <w:t># (</w:t>
+      </w:r>
+      <w:r>
+        <w:rPr>
+          <w:rFonts w:ascii="Times New Roman" w:hAnsi="Times New Roman"/>
+          <w:sz w:val="28"/>
+          <w:szCs w:val="28"/>
+        </w:rPr>
+        <w:t xml:space="preserve">Си Шарп) </w:t>
+      </w:r>
+      <w:r>
+        <w:rPr>
+          <w:rFonts w:ascii="Times New Roman" w:hAnsi="Times New Roman"/>
+          <w:sz w:val="28"/>
+          <w:szCs w:val="28"/>
+        </w:rPr>
+        <w:t>– URL: https://dev.to/bytehide/unit-testing-with-c-and-net-full-guide-5c7p (дата обращения 2</w:t>
+      </w:r>
+      <w:r>
+        <w:rPr>
+          <w:rFonts w:ascii="Times New Roman" w:hAnsi="Times New Roman"/>
+          <w:sz w:val="28"/>
+          <w:szCs w:val="28"/>
+        </w:rPr>
+        <w:t>5</w:t>
+      </w:r>
+      <w:r>
+        <w:rPr>
+          <w:rFonts w:ascii="Times New Roman" w:hAnsi="Times New Roman"/>
+          <w:sz w:val="28"/>
+          <w:szCs w:val="28"/>
+        </w:rPr>
+        <w:t>.06.2024).</w:t>
+      </w:r>
+    </w:p>
+    <w:p>
+      <w:pPr>
+        <w:pStyle w:val="a9"/>
+        <w:numPr>
+          <w:ilvl w:val="0"/>
+          <w:numId w:val="18"/>
+        </w:numPr>
+        <w:spacing w:after="0" w:line="360" w:lineRule="auto"/>
+        <w:ind w:left="0" w:firstLine="709"/>
+        <w:contextualSpacing w:val="0"/>
+        <w:jc w:val="both"/>
+        <w:rPr>
+          <w:rFonts w:ascii="Times New Roman" w:hAnsi="Times New Roman"/>
+          <w:sz w:val="28"/>
+          <w:szCs w:val="28"/>
+        </w:rPr>
+      </w:pPr>
+      <w:r>
+        <w:rPr>
+          <w:rFonts w:ascii="Times New Roman" w:hAnsi="Times New Roman"/>
+          <w:sz w:val="28"/>
+          <w:szCs w:val="28"/>
+        </w:rPr>
+        <w:t xml:space="preserve">Документация по </w:t>
+      </w:r>
+      <w:r>
+        <w:rPr>
+          <w:rFonts w:ascii="Times New Roman" w:hAnsi="Times New Roman"/>
+          <w:sz w:val="28"/>
+          <w:szCs w:val="28"/>
+          <w:lang w:val="en-US"/>
+        </w:rPr>
+        <w:t>Unit</w:t>
+      </w:r>
+      <w:r>
+        <w:rPr>
+          <w:rFonts w:ascii="Times New Roman" w:hAnsi="Times New Roman"/>
+          <w:sz w:val="28"/>
+          <w:szCs w:val="28"/>
+        </w:rPr>
+        <w:t>-</w:t>
+      </w:r>
+      <w:r>
+        <w:rPr>
+          <w:rFonts w:ascii="Times New Roman" w:hAnsi="Times New Roman"/>
+          <w:sz w:val="28"/>
+          <w:szCs w:val="28"/>
+        </w:rPr>
+        <w:t xml:space="preserve">тестированию </w:t>
+      </w:r>
+      <w:r>
+        <w:rPr>
+          <w:rFonts w:ascii="Times New Roman" w:hAnsi="Times New Roman"/>
+          <w:sz w:val="28"/>
+          <w:szCs w:val="28"/>
+          <w:lang w:val="en-US"/>
+        </w:rPr>
+        <w:t>ASP</w:t>
+      </w:r>
+      <w:r>
+        <w:rPr>
+          <w:rFonts w:ascii="Times New Roman" w:hAnsi="Times New Roman"/>
+          <w:sz w:val="28"/>
+          <w:szCs w:val="28"/>
+        </w:rPr>
+        <w:t>.</w:t>
+      </w:r>
+      <w:r>
+        <w:rPr>
+          <w:rFonts w:ascii="Times New Roman" w:hAnsi="Times New Roman"/>
+          <w:sz w:val="28"/>
+          <w:szCs w:val="28"/>
+          <w:lang w:val="en-US"/>
+        </w:rPr>
+        <w:t>Net</w:t>
+      </w:r>
+      <w:r>
+        <w:rPr>
+          <w:rFonts w:ascii="Times New Roman" w:hAnsi="Times New Roman"/>
+          <w:sz w:val="28"/>
+          <w:szCs w:val="28"/>
+        </w:rPr>
+        <w:t xml:space="preserve"> </w:t>
+      </w:r>
+      <w:r>
+        <w:rPr>
+          <w:rFonts w:ascii="Times New Roman" w:hAnsi="Times New Roman"/>
+          <w:sz w:val="28"/>
+          <w:szCs w:val="28"/>
+          <w:lang w:val="en-US"/>
+        </w:rPr>
+        <w:t>Web</w:t>
+      </w:r>
+      <w:r>
+        <w:rPr>
+          <w:rFonts w:ascii="Times New Roman" w:hAnsi="Times New Roman"/>
+          <w:sz w:val="28"/>
+          <w:szCs w:val="28"/>
+        </w:rPr>
+        <w:t xml:space="preserve"> </w:t>
+      </w:r>
+      <w:r>
+        <w:rPr>
+          <w:rFonts w:ascii="Times New Roman" w:hAnsi="Times New Roman"/>
+          <w:sz w:val="28"/>
+          <w:szCs w:val="28"/>
+          <w:lang w:val="en-US"/>
+        </w:rPr>
+        <w:t>API</w:t>
+      </w:r>
+      <w:r>
+        <w:rPr>
+          <w:rFonts w:ascii="Times New Roman" w:hAnsi="Times New Roman"/>
+          <w:sz w:val="28"/>
+          <w:szCs w:val="28"/>
+        </w:rPr>
+        <w:t xml:space="preserve"> 2 </w:t>
+      </w:r>
+      <w:r>
+        <w:rPr>
+          <w:rFonts w:ascii="Times New Roman" w:hAnsi="Times New Roman"/>
+          <w:sz w:val="28"/>
+          <w:szCs w:val="28"/>
+        </w:rPr>
+        <w:t xml:space="preserve">– URL: </w:t>
+      </w:r>
+      <w:r>
+        <w:rPr>
+          <w:rFonts w:ascii="Times New Roman" w:hAnsi="Times New Roman"/>
+          <w:sz w:val="28"/>
+          <w:szCs w:val="28"/>
+        </w:rPr>
+        <w:t>https://learn.microsoft.com/en-us/aspnet/web-api/overview/testing-and-debugging/unit-testing-with-aspnet-web-api</w:t>
+      </w:r>
+      <w:r>
+        <w:rPr>
+          <w:rFonts w:ascii="Times New Roman" w:hAnsi="Times New Roman"/>
+          <w:sz w:val="28"/>
+          <w:szCs w:val="28"/>
+        </w:rPr>
+        <w:t xml:space="preserve"> (дата обращения 2</w:t>
+      </w:r>
+      <w:r>
+        <w:rPr>
+          <w:rFonts w:ascii="Times New Roman" w:hAnsi="Times New Roman"/>
+          <w:sz w:val="28"/>
+          <w:szCs w:val="28"/>
+        </w:rPr>
+        <w:t>5</w:t>
+      </w:r>
+      <w:r>
+        <w:rPr>
+          <w:rFonts w:ascii="Times New Roman" w:hAnsi="Times New Roman"/>
+          <w:sz w:val="28"/>
+          <w:szCs w:val="28"/>
+        </w:rPr>
+        <w:t>.06.2024).</w:t>
       </w:r>
     </w:p>
     <w:p>
@@ -10246,7 +10933,7 @@
           <w:szCs w:val="32"/>
         </w:rPr>
       </w:pPr>
-      <w:bookmarkStart w:id="21" w:name="_Toc169797870"/>
+      <w:bookmarkStart w:id="20" w:name="_Toc169797870"/>
       <w:r>
         <w:rPr>
           <w:rFonts w:eastAsiaTheme="majorEastAsia"/>
@@ -10258,7 +10945,7 @@
         <w:lastRenderedPageBreak/>
         <w:t>ПРИЛОЖЕНИЯ</w:t>
       </w:r>
-      <w:bookmarkEnd w:id="21"/>
+      <w:bookmarkEnd w:id="20"/>
     </w:p>
     <w:p>
       <w:pPr>
@@ -10273,7 +10960,7 @@
           <w:szCs w:val="32"/>
         </w:rPr>
       </w:pPr>
-      <w:bookmarkStart w:id="22" w:name="_Toc169797871"/>
+      <w:bookmarkStart w:id="21" w:name="_Toc169797871"/>
       <w:r>
         <w:rPr>
           <w:rFonts w:eastAsiaTheme="majorEastAsia"/>
@@ -10284,7 +10971,7 @@
         </w:rPr>
         <w:t>Приложение А</w:t>
       </w:r>
-      <w:bookmarkEnd w:id="22"/>
+      <w:bookmarkEnd w:id="21"/>
     </w:p>
     <w:p>
       <w:pPr>
@@ -10373,21 +11060,13 @@
         <w:spacing w:after="397" w:line="360" w:lineRule="auto"/>
         <w:jc w:val="center"/>
         <w:rPr>
-          <w:rFonts w:eastAsiaTheme="minorHAnsi"/>
+          <w:sz w:val="28"/>
+          <w:szCs w:val="28"/>
         </w:rPr>
       </w:pPr>
       <w:r>
         <w:t>Рисунок 1. Структура информационного отдела АО «НЗ 70-летия Победы»</w:t>
       </w:r>
-    </w:p>
-    <w:p>
-      <w:pPr>
-        <w:spacing w:after="160" w:line="259" w:lineRule="auto"/>
-        <w:rPr>
-          <w:sz w:val="28"/>
-          <w:szCs w:val="28"/>
-        </w:rPr>
-      </w:pPr>
       <w:r>
         <w:rPr>
           <w:sz w:val="28"/>
@@ -10409,7 +11088,7 @@
           <w:szCs w:val="32"/>
         </w:rPr>
       </w:pPr>
-      <w:bookmarkStart w:id="23" w:name="_Toc169797872"/>
+      <w:bookmarkStart w:id="22" w:name="_Toc169797872"/>
       <w:r>
         <w:rPr>
           <w:rFonts w:eastAsiaTheme="majorEastAsia"/>
@@ -10421,7 +11100,7 @@
         <w:lastRenderedPageBreak/>
         <w:t>Приложение Б</w:t>
       </w:r>
-      <w:bookmarkEnd w:id="23"/>
+      <w:bookmarkEnd w:id="22"/>
     </w:p>
     <w:p>
       <w:pPr>
@@ -10501,21 +11180,13 @@
         <w:spacing w:after="397" w:line="360" w:lineRule="auto"/>
         <w:jc w:val="center"/>
         <w:rPr>
-          <w:rFonts w:eastAsiaTheme="minorHAnsi"/>
+          <w:sz w:val="28"/>
+          <w:szCs w:val="28"/>
         </w:rPr>
       </w:pPr>
       <w:r>
         <w:t>Рисунок 1. Примерная топология сети информационного отдела АО «НЗ 70-летия Победы»</w:t>
       </w:r>
-    </w:p>
-    <w:p>
-      <w:pPr>
-        <w:spacing w:after="160" w:line="259" w:lineRule="auto"/>
-        <w:rPr>
-          <w:sz w:val="28"/>
-          <w:szCs w:val="28"/>
-        </w:rPr>
-      </w:pPr>
       <w:r>
         <w:rPr>
           <w:sz w:val="28"/>
@@ -10537,7 +11208,7 @@
           <w:szCs w:val="32"/>
         </w:rPr>
       </w:pPr>
-      <w:bookmarkStart w:id="24" w:name="_Toc169797873"/>
+      <w:bookmarkStart w:id="23" w:name="_Toc169797873"/>
       <w:r>
         <w:rPr>
           <w:rFonts w:eastAsiaTheme="majorEastAsia"/>
@@ -10549,7 +11220,7 @@
         <w:lastRenderedPageBreak/>
         <w:t>Приложение В</w:t>
       </w:r>
-      <w:bookmarkEnd w:id="24"/>
+      <w:bookmarkEnd w:id="23"/>
     </w:p>
     <w:p>
       <w:pPr>
@@ -11416,7 +12087,7 @@
 </file>
 
 <file path=word/endnotes.xml><?xml version="1.0" encoding="utf-8"?>
-<w:endnotes xmlns:wpc="http://schemas.microsoft.com/office/word/2010/wordprocessingCanvas" xmlns:mc="http://schemas.openxmlformats.org/markup-compatibility/2006" xmlns:o="urn:schemas-microsoft-com:office:office" xmlns:r="http://schemas.openxmlformats.org/officeDocument/2006/relationships" xmlns:m="http://schemas.openxmlformats.org/officeDocument/2006/math" xmlns:v="urn:schemas-microsoft-com:vml" xmlns:wp14="http://schemas.microsoft.com/office/word/2010/wordprocessingDrawing" xmlns:wp="http://schemas.openxmlformats.org/drawingml/2006/wordprocessingDrawing" xmlns:w10="urn:schemas-microsoft-com:office:word" xmlns:w="http://schemas.openxmlformats.org/wordprocessingml/2006/main" xmlns:w14="http://schemas.microsoft.com/office/word/2010/wordml" xmlns:w15="http://schemas.microsoft.com/office/word/2012/wordml" xmlns:wpg="http://schemas.microsoft.com/office/word/2010/wordprocessingGroup" xmlns:wpi="http://schemas.microsoft.com/office/word/2010/wordprocessingInk" xmlns:wne="http://schemas.microsoft.com/office/word/2006/wordml" xmlns:wps="http://schemas.microsoft.com/office/word/2010/wordprocessingShape" mc:Ignorable="w14 w15 wp14">
+<w:endnotes xmlns:wpc="http://schemas.microsoft.com/office/word/2010/wordprocessingCanvas" xmlns:cx="http://schemas.microsoft.com/office/drawing/2014/chartex" xmlns:cx1="http://schemas.microsoft.com/office/drawing/2015/9/8/chartex" xmlns:cx2="http://schemas.microsoft.com/office/drawing/2015/10/21/chartex" xmlns:cx3="http://schemas.microsoft.com/office/drawing/2016/5/9/chartex" xmlns:cx4="http://schemas.microsoft.com/office/drawing/2016/5/10/chartex" xmlns:cx5="http://schemas.microsoft.com/office/drawing/2016/5/11/chartex" xmlns:cx6="http://schemas.microsoft.com/office/drawing/2016/5/12/chartex" xmlns:cx7="http://schemas.microsoft.com/office/drawing/2016/5/13/chartex" xmlns:cx8="http://schemas.microsoft.com/office/drawing/2016/5/14/chartex" xmlns:mc="http://schemas.openxmlformats.org/markup-compatibility/2006" xmlns:aink="http://schemas.microsoft.com/office/drawing/2016/ink" xmlns:am3d="http://schemas.microsoft.com/office/drawing/2017/model3d" xmlns:o="urn:schemas-microsoft-com:office:office" xmlns:oel="http://schemas.microsoft.com/office/2019/extlst" xmlns:r="http://schemas.openxmlformats.org/officeDocument/2006/relationships" xmlns:m="http://schemas.openxmlformats.org/officeDocument/2006/math" xmlns:v="urn:schemas-microsoft-com:vml" xmlns:wp14="http://schemas.microsoft.com/office/word/2010/wordprocessingDrawing" xmlns:wp="http://schemas.openxmlformats.org/drawingml/2006/wordprocessingDrawing" xmlns:w10="urn:schemas-microsoft-com:office:word" xmlns:w="http://schemas.openxmlformats.org/wordprocessingml/2006/main" xmlns:w14="http://schemas.microsoft.com/office/word/2010/wordml" xmlns:w15="http://schemas.microsoft.com/office/word/2012/wordml" xmlns:w16cex="http://schemas.microsoft.com/office/word/2018/wordml/cex" xmlns:w16cid="http://schemas.microsoft.com/office/word/2016/wordml/cid" xmlns:w16="http://schemas.microsoft.com/office/word/2018/wordml" xmlns:w16du="http://schemas.microsoft.com/office/word/2023/wordml/word16du" xmlns:w16sdtdh="http://schemas.microsoft.com/office/word/2020/wordml/sdtdatahash" xmlns:w16se="http://schemas.microsoft.com/office/word/2015/wordml/symex" xmlns:wpg="http://schemas.microsoft.com/office/word/2010/wordprocessingGroup" xmlns:wpi="http://schemas.microsoft.com/office/word/2010/wordprocessingInk" xmlns:wne="http://schemas.microsoft.com/office/word/2006/wordml" xmlns:wps="http://schemas.microsoft.com/office/word/2010/wordprocessingShape" mc:Ignorable="w14 w15 w16se w16cid w16 w16cex w16sdtdh w16du wp14">
   <w:endnote w:type="separator" w:id="-1">
     <w:p>
       <w:r>
@@ -11435,7 +12106,7 @@
 </file>
 
 <file path=word/footer1.xml><?xml version="1.0" encoding="utf-8"?>
-<w:ftr xmlns:wpc="http://schemas.microsoft.com/office/word/2010/wordprocessingCanvas" xmlns:mc="http://schemas.openxmlformats.org/markup-compatibility/2006" xmlns:o="urn:schemas-microsoft-com:office:office" xmlns:r="http://schemas.openxmlformats.org/officeDocument/2006/relationships" xmlns:m="http://schemas.openxmlformats.org/officeDocument/2006/math" xmlns:v="urn:schemas-microsoft-com:vml" xmlns:wp14="http://schemas.microsoft.com/office/word/2010/wordprocessingDrawing" xmlns:wp="http://schemas.openxmlformats.org/drawingml/2006/wordprocessingDrawing" xmlns:w10="urn:schemas-microsoft-com:office:word" xmlns:w="http://schemas.openxmlformats.org/wordprocessingml/2006/main" xmlns:w14="http://schemas.microsoft.com/office/word/2010/wordml" xmlns:w15="http://schemas.microsoft.com/office/word/2012/wordml" xmlns:wpg="http://schemas.microsoft.com/office/word/2010/wordprocessingGroup" xmlns:wpi="http://schemas.microsoft.com/office/word/2010/wordprocessingInk" xmlns:wne="http://schemas.microsoft.com/office/word/2006/wordml" xmlns:wps="http://schemas.microsoft.com/office/word/2010/wordprocessingShape" mc:Ignorable="w14 w15 wp14">
+<w:ftr xmlns:wpc="http://schemas.microsoft.com/office/word/2010/wordprocessingCanvas" xmlns:cx="http://schemas.microsoft.com/office/drawing/2014/chartex" xmlns:cx1="http://schemas.microsoft.com/office/drawing/2015/9/8/chartex" xmlns:cx2="http://schemas.microsoft.com/office/drawing/2015/10/21/chartex" xmlns:cx3="http://schemas.microsoft.com/office/drawing/2016/5/9/chartex" xmlns:cx4="http://schemas.microsoft.com/office/drawing/2016/5/10/chartex" xmlns:cx5="http://schemas.microsoft.com/office/drawing/2016/5/11/chartex" xmlns:cx6="http://schemas.microsoft.com/office/drawing/2016/5/12/chartex" xmlns:cx7="http://schemas.microsoft.com/office/drawing/2016/5/13/chartex" xmlns:cx8="http://schemas.microsoft.com/office/drawing/2016/5/14/chartex" xmlns:mc="http://schemas.openxmlformats.org/markup-compatibility/2006" xmlns:aink="http://schemas.microsoft.com/office/drawing/2016/ink" xmlns:am3d="http://schemas.microsoft.com/office/drawing/2017/model3d" xmlns:o="urn:schemas-microsoft-com:office:office" xmlns:oel="http://schemas.microsoft.com/office/2019/extlst" xmlns:r="http://schemas.openxmlformats.org/officeDocument/2006/relationships" xmlns:m="http://schemas.openxmlformats.org/officeDocument/2006/math" xmlns:v="urn:schemas-microsoft-com:vml" xmlns:wp14="http://schemas.microsoft.com/office/word/2010/wordprocessingDrawing" xmlns:wp="http://schemas.openxmlformats.org/drawingml/2006/wordprocessingDrawing" xmlns:w10="urn:schemas-microsoft-com:office:word" xmlns:w="http://schemas.openxmlformats.org/wordprocessingml/2006/main" xmlns:w14="http://schemas.microsoft.com/office/word/2010/wordml" xmlns:w15="http://schemas.microsoft.com/office/word/2012/wordml" xmlns:w16cex="http://schemas.microsoft.com/office/word/2018/wordml/cex" xmlns:w16cid="http://schemas.microsoft.com/office/word/2016/wordml/cid" xmlns:w16="http://schemas.microsoft.com/office/word/2018/wordml" xmlns:w16du="http://schemas.microsoft.com/office/word/2023/wordml/word16du" xmlns:w16sdtdh="http://schemas.microsoft.com/office/word/2020/wordml/sdtdatahash" xmlns:w16se="http://schemas.microsoft.com/office/word/2015/wordml/symex" xmlns:wpg="http://schemas.microsoft.com/office/word/2010/wordprocessingGroup" xmlns:wpi="http://schemas.microsoft.com/office/word/2010/wordprocessingInk" xmlns:wne="http://schemas.microsoft.com/office/word/2006/wordml" xmlns:wps="http://schemas.microsoft.com/office/word/2010/wordprocessingShape" mc:Ignorable="w14 w15 w16se w16cid w16 w16cex w16sdtdh w16du wp14">
   <w:sdt>
     <w:sdtPr>
       <w:id w:val="-72434555"/>
@@ -11444,7 +12115,6 @@
         <w:docPartUnique/>
       </w:docPartObj>
     </w:sdtPr>
-    <w:sdtEndPr/>
     <w:sdtContent>
       <w:p>
         <w:pPr>
@@ -11481,7 +12151,7 @@
 </file>
 
 <file path=word/footnotes.xml><?xml version="1.0" encoding="utf-8"?>
-<w:footnotes xmlns:wpc="http://schemas.microsoft.com/office/word/2010/wordprocessingCanvas" xmlns:mc="http://schemas.openxmlformats.org/markup-compatibility/2006" xmlns:o="urn:schemas-microsoft-com:office:office" xmlns:r="http://schemas.openxmlformats.org/officeDocument/2006/relationships" xmlns:m="http://schemas.openxmlformats.org/officeDocument/2006/math" xmlns:v="urn:schemas-microsoft-com:vml" xmlns:wp14="http://schemas.microsoft.com/office/word/2010/wordprocessingDrawing" xmlns:wp="http://schemas.openxmlformats.org/drawingml/2006/wordprocessingDrawing" xmlns:w10="urn:schemas-microsoft-com:office:word" xmlns:w="http://schemas.openxmlformats.org/wordprocessingml/2006/main" xmlns:w14="http://schemas.microsoft.com/office/word/2010/wordml" xmlns:w15="http://schemas.microsoft.com/office/word/2012/wordml" xmlns:wpg="http://schemas.microsoft.com/office/word/2010/wordprocessingGroup" xmlns:wpi="http://schemas.microsoft.com/office/word/2010/wordprocessingInk" xmlns:wne="http://schemas.microsoft.com/office/word/2006/wordml" xmlns:wps="http://schemas.microsoft.com/office/word/2010/wordprocessingShape" mc:Ignorable="w14 w15 wp14">
+<w:footnotes xmlns:wpc="http://schemas.microsoft.com/office/word/2010/wordprocessingCanvas" xmlns:cx="http://schemas.microsoft.com/office/drawing/2014/chartex" xmlns:cx1="http://schemas.microsoft.com/office/drawing/2015/9/8/chartex" xmlns:cx2="http://schemas.microsoft.com/office/drawing/2015/10/21/chartex" xmlns:cx3="http://schemas.microsoft.com/office/drawing/2016/5/9/chartex" xmlns:cx4="http://schemas.microsoft.com/office/drawing/2016/5/10/chartex" xmlns:cx5="http://schemas.microsoft.com/office/drawing/2016/5/11/chartex" xmlns:cx6="http://schemas.microsoft.com/office/drawing/2016/5/12/chartex" xmlns:cx7="http://schemas.microsoft.com/office/drawing/2016/5/13/chartex" xmlns:cx8="http://schemas.microsoft.com/office/drawing/2016/5/14/chartex" xmlns:mc="http://schemas.openxmlformats.org/markup-compatibility/2006" xmlns:aink="http://schemas.microsoft.com/office/drawing/2016/ink" xmlns:am3d="http://schemas.microsoft.com/office/drawing/2017/model3d" xmlns:o="urn:schemas-microsoft-com:office:office" xmlns:oel="http://schemas.microsoft.com/office/2019/extlst" xmlns:r="http://schemas.openxmlformats.org/officeDocument/2006/relationships" xmlns:m="http://schemas.openxmlformats.org/officeDocument/2006/math" xmlns:v="urn:schemas-microsoft-com:vml" xmlns:wp14="http://schemas.microsoft.com/office/word/2010/wordprocessingDrawing" xmlns:wp="http://schemas.openxmlformats.org/drawingml/2006/wordprocessingDrawing" xmlns:w10="urn:schemas-microsoft-com:office:word" xmlns:w="http://schemas.openxmlformats.org/wordprocessingml/2006/main" xmlns:w14="http://schemas.microsoft.com/office/word/2010/wordml" xmlns:w15="http://schemas.microsoft.com/office/word/2012/wordml" xmlns:w16cex="http://schemas.microsoft.com/office/word/2018/wordml/cex" xmlns:w16cid="http://schemas.microsoft.com/office/word/2016/wordml/cid" xmlns:w16="http://schemas.microsoft.com/office/word/2018/wordml" xmlns:w16du="http://schemas.microsoft.com/office/word/2023/wordml/word16du" xmlns:w16sdtdh="http://schemas.microsoft.com/office/word/2020/wordml/sdtdatahash" xmlns:w16se="http://schemas.microsoft.com/office/word/2015/wordml/symex" xmlns:wpg="http://schemas.microsoft.com/office/word/2010/wordprocessingGroup" xmlns:wpi="http://schemas.microsoft.com/office/word/2010/wordprocessingInk" xmlns:wne="http://schemas.microsoft.com/office/word/2006/wordml" xmlns:wps="http://schemas.microsoft.com/office/word/2010/wordprocessingShape" mc:Ignorable="w14 w15 w16se w16cid w16 w16cex w16sdtdh w16du wp14">
   <w:footnote w:type="separator" w:id="-1">
     <w:p>
       <w:r>
@@ -11500,8 +12170,8 @@
 </file>
 
 <file path=word/numbering.xml><?xml version="1.0" encoding="utf-8"?>
-<w:numbering xmlns:wpc="http://schemas.microsoft.com/office/word/2010/wordprocessingCanvas" xmlns:mc="http://schemas.openxmlformats.org/markup-compatibility/2006" xmlns:o="urn:schemas-microsoft-com:office:office" xmlns:r="http://schemas.openxmlformats.org/officeDocument/2006/relationships" xmlns:m="http://schemas.openxmlformats.org/officeDocument/2006/math" xmlns:v="urn:schemas-microsoft-com:vml" xmlns:wp14="http://schemas.microsoft.com/office/word/2010/wordprocessingDrawing" xmlns:wp="http://schemas.openxmlformats.org/drawingml/2006/wordprocessingDrawing" xmlns:w10="urn:schemas-microsoft-com:office:word" xmlns:w="http://schemas.openxmlformats.org/wordprocessingml/2006/main" xmlns:w14="http://schemas.microsoft.com/office/word/2010/wordml" xmlns:w15="http://schemas.microsoft.com/office/word/2012/wordml" xmlns:wpg="http://schemas.microsoft.com/office/word/2010/wordprocessingGroup" xmlns:wpi="http://schemas.microsoft.com/office/word/2010/wordprocessingInk" xmlns:wne="http://schemas.microsoft.com/office/word/2006/wordml" xmlns:wps="http://schemas.microsoft.com/office/word/2010/wordprocessingShape" mc:Ignorable="w14 w15 wp14">
-  <w:abstractNum w:abstractNumId="0">
+<w:numbering xmlns:wpc="http://schemas.microsoft.com/office/word/2010/wordprocessingCanvas" xmlns:cx="http://schemas.microsoft.com/office/drawing/2014/chartex" xmlns:cx1="http://schemas.microsoft.com/office/drawing/2015/9/8/chartex" xmlns:cx2="http://schemas.microsoft.com/office/drawing/2015/10/21/chartex" xmlns:cx3="http://schemas.microsoft.com/office/drawing/2016/5/9/chartex" xmlns:cx4="http://schemas.microsoft.com/office/drawing/2016/5/10/chartex" xmlns:cx5="http://schemas.microsoft.com/office/drawing/2016/5/11/chartex" xmlns:cx6="http://schemas.microsoft.com/office/drawing/2016/5/12/chartex" xmlns:cx7="http://schemas.microsoft.com/office/drawing/2016/5/13/chartex" xmlns:cx8="http://schemas.microsoft.com/office/drawing/2016/5/14/chartex" xmlns:mc="http://schemas.openxmlformats.org/markup-compatibility/2006" xmlns:aink="http://schemas.microsoft.com/office/drawing/2016/ink" xmlns:am3d="http://schemas.microsoft.com/office/drawing/2017/model3d" xmlns:o="urn:schemas-microsoft-com:office:office" xmlns:oel="http://schemas.microsoft.com/office/2019/extlst" xmlns:r="http://schemas.openxmlformats.org/officeDocument/2006/relationships" xmlns:m="http://schemas.openxmlformats.org/officeDocument/2006/math" xmlns:v="urn:schemas-microsoft-com:vml" xmlns:wp14="http://schemas.microsoft.com/office/word/2010/wordprocessingDrawing" xmlns:wp="http://schemas.openxmlformats.org/drawingml/2006/wordprocessingDrawing" xmlns:w10="urn:schemas-microsoft-com:office:word" xmlns:w="http://schemas.openxmlformats.org/wordprocessingml/2006/main" xmlns:w14="http://schemas.microsoft.com/office/word/2010/wordml" xmlns:w15="http://schemas.microsoft.com/office/word/2012/wordml" xmlns:w16cex="http://schemas.microsoft.com/office/word/2018/wordml/cex" xmlns:w16cid="http://schemas.microsoft.com/office/word/2016/wordml/cid" xmlns:w16="http://schemas.microsoft.com/office/word/2018/wordml" xmlns:w16du="http://schemas.microsoft.com/office/word/2023/wordml/word16du" xmlns:w16sdtdh="http://schemas.microsoft.com/office/word/2020/wordml/sdtdatahash" xmlns:w16se="http://schemas.microsoft.com/office/word/2015/wordml/symex" xmlns:wpg="http://schemas.microsoft.com/office/word/2010/wordprocessingGroup" xmlns:wpi="http://schemas.microsoft.com/office/word/2010/wordprocessingInk" xmlns:wne="http://schemas.microsoft.com/office/word/2006/wordml" xmlns:wps="http://schemas.microsoft.com/office/word/2010/wordprocessingShape" mc:Ignorable="w14 w15 w16se w16cid w16 w16cex w16sdtdh w16du wp14">
+  <w:abstractNum w:abstractNumId="0" w15:restartNumberingAfterBreak="0">
     <w:nsid w:val="10995E67"/>
     <w:multiLevelType w:val="hybridMultilevel"/>
     <w:tmpl w:val="CB7CED8E"/>
@@ -11614,7 +12284,7 @@
       </w:rPr>
     </w:lvl>
   </w:abstractNum>
-  <w:abstractNum w:abstractNumId="1">
+  <w:abstractNum w:abstractNumId="1" w15:restartNumberingAfterBreak="0">
     <w:nsid w:val="128937FC"/>
     <w:multiLevelType w:val="multilevel"/>
     <w:tmpl w:val="777C2D0A"/>
@@ -11735,7 +12405,7 @@
       </w:rPr>
     </w:lvl>
   </w:abstractNum>
-  <w:abstractNum w:abstractNumId="2">
+  <w:abstractNum w:abstractNumId="2" w15:restartNumberingAfterBreak="0">
     <w:nsid w:val="14110163"/>
     <w:multiLevelType w:val="hybridMultilevel"/>
     <w:tmpl w:val="36AE0278"/>
@@ -11824,7 +12494,7 @@
       </w:pPr>
     </w:lvl>
   </w:abstractNum>
-  <w:abstractNum w:abstractNumId="3">
+  <w:abstractNum w:abstractNumId="3" w15:restartNumberingAfterBreak="0">
     <w:nsid w:val="141E692A"/>
     <w:multiLevelType w:val="hybridMultilevel"/>
     <w:tmpl w:val="6DA831A0"/>
@@ -11910,7 +12580,7 @@
       </w:pPr>
     </w:lvl>
   </w:abstractNum>
-  <w:abstractNum w:abstractNumId="4">
+  <w:abstractNum w:abstractNumId="4" w15:restartNumberingAfterBreak="0">
     <w:nsid w:val="1526067E"/>
     <w:multiLevelType w:val="hybridMultilevel"/>
     <w:tmpl w:val="C39E2AA2"/>
@@ -11999,7 +12669,7 @@
       </w:pPr>
     </w:lvl>
   </w:abstractNum>
-  <w:abstractNum w:abstractNumId="5">
+  <w:abstractNum w:abstractNumId="5" w15:restartNumberingAfterBreak="0">
     <w:nsid w:val="154070F4"/>
     <w:multiLevelType w:val="hybridMultilevel"/>
     <w:tmpl w:val="1FA69C5A"/>
@@ -12112,7 +12782,7 @@
       </w:rPr>
     </w:lvl>
   </w:abstractNum>
-  <w:abstractNum w:abstractNumId="6">
+  <w:abstractNum w:abstractNumId="6" w15:restartNumberingAfterBreak="0">
     <w:nsid w:val="15760A5F"/>
     <w:multiLevelType w:val="multilevel"/>
     <w:tmpl w:val="0419001F"/>
@@ -12198,7 +12868,7 @@
       </w:pPr>
     </w:lvl>
   </w:abstractNum>
-  <w:abstractNum w:abstractNumId="7">
+  <w:abstractNum w:abstractNumId="7" w15:restartNumberingAfterBreak="0">
     <w:nsid w:val="1C1D40BE"/>
     <w:multiLevelType w:val="hybridMultilevel"/>
     <w:tmpl w:val="DFAC6858"/>
@@ -12311,7 +12981,7 @@
       </w:rPr>
     </w:lvl>
   </w:abstractNum>
-  <w:abstractNum w:abstractNumId="8">
+  <w:abstractNum w:abstractNumId="8" w15:restartNumberingAfterBreak="0">
     <w:nsid w:val="26E96872"/>
     <w:multiLevelType w:val="multilevel"/>
     <w:tmpl w:val="19B6A1FC"/>
@@ -12432,7 +13102,7 @@
       </w:rPr>
     </w:lvl>
   </w:abstractNum>
-  <w:abstractNum w:abstractNumId="9">
+  <w:abstractNum w:abstractNumId="9" w15:restartNumberingAfterBreak="0">
     <w:nsid w:val="286032FC"/>
     <w:multiLevelType w:val="multilevel"/>
     <w:tmpl w:val="494C34CC"/>
@@ -12555,7 +13225,7 @@
       </w:rPr>
     </w:lvl>
   </w:abstractNum>
-  <w:abstractNum w:abstractNumId="10">
+  <w:abstractNum w:abstractNumId="10" w15:restartNumberingAfterBreak="0">
     <w:nsid w:val="2FA92D55"/>
     <w:multiLevelType w:val="hybridMultilevel"/>
     <w:tmpl w:val="A218079A"/>
@@ -12668,7 +13338,7 @@
       </w:rPr>
     </w:lvl>
   </w:abstractNum>
-  <w:abstractNum w:abstractNumId="11">
+  <w:abstractNum w:abstractNumId="11" w15:restartNumberingAfterBreak="0">
     <w:nsid w:val="3CE90507"/>
     <w:multiLevelType w:val="hybridMultilevel"/>
     <w:tmpl w:val="24040364"/>
@@ -12781,7 +13451,7 @@
       </w:rPr>
     </w:lvl>
   </w:abstractNum>
-  <w:abstractNum w:abstractNumId="12">
+  <w:abstractNum w:abstractNumId="12" w15:restartNumberingAfterBreak="0">
     <w:nsid w:val="4AA152D4"/>
     <w:multiLevelType w:val="hybridMultilevel"/>
     <w:tmpl w:val="BA303610"/>
@@ -12867,7 +13537,7 @@
       </w:pPr>
     </w:lvl>
   </w:abstractNum>
-  <w:abstractNum w:abstractNumId="13">
+  <w:abstractNum w:abstractNumId="13" w15:restartNumberingAfterBreak="0">
     <w:nsid w:val="641424E2"/>
     <w:multiLevelType w:val="multilevel"/>
     <w:tmpl w:val="6FFA69F0"/>
@@ -12953,7 +13623,7 @@
       </w:pPr>
     </w:lvl>
   </w:abstractNum>
-  <w:abstractNum w:abstractNumId="14">
+  <w:abstractNum w:abstractNumId="14" w15:restartNumberingAfterBreak="0">
     <w:nsid w:val="77FF5296"/>
     <w:multiLevelType w:val="hybridMultilevel"/>
     <w:tmpl w:val="08340FFA"/>
@@ -13066,7 +13736,7 @@
       </w:rPr>
     </w:lvl>
   </w:abstractNum>
-  <w:abstractNum w:abstractNumId="15">
+  <w:abstractNum w:abstractNumId="15" w15:restartNumberingAfterBreak="0">
     <w:nsid w:val="79AB5AAD"/>
     <w:multiLevelType w:val="multilevel"/>
     <w:tmpl w:val="0419001F"/>
@@ -13152,7 +13822,7 @@
       </w:pPr>
     </w:lvl>
   </w:abstractNum>
-  <w:abstractNum w:abstractNumId="16">
+  <w:abstractNum w:abstractNumId="16" w15:restartNumberingAfterBreak="0">
     <w:nsid w:val="7B082D40"/>
     <w:multiLevelType w:val="hybridMultilevel"/>
     <w:tmpl w:val="1982FB0C"/>
@@ -13241,7 +13911,7 @@
       </w:pPr>
     </w:lvl>
   </w:abstractNum>
-  <w:abstractNum w:abstractNumId="17">
+  <w:abstractNum w:abstractNumId="17" w15:restartNumberingAfterBreak="0">
     <w:nsid w:val="7BB77EA3"/>
     <w:multiLevelType w:val="hybridMultilevel"/>
     <w:tmpl w:val="01A8EF02"/>
@@ -13330,65 +14000,65 @@
       </w:pPr>
     </w:lvl>
   </w:abstractNum>
-  <w:num w:numId="1">
+  <w:num w:numId="1" w16cid:durableId="412510008">
     <w:abstractNumId w:val="1"/>
   </w:num>
-  <w:num w:numId="2">
+  <w:num w:numId="2" w16cid:durableId="1985549381">
     <w:abstractNumId w:val="12"/>
   </w:num>
-  <w:num w:numId="3">
+  <w:num w:numId="3" w16cid:durableId="1143473343">
     <w:abstractNumId w:val="15"/>
   </w:num>
-  <w:num w:numId="4">
+  <w:num w:numId="4" w16cid:durableId="919021698">
     <w:abstractNumId w:val="7"/>
   </w:num>
-  <w:num w:numId="5">
+  <w:num w:numId="5" w16cid:durableId="1478377059">
     <w:abstractNumId w:val="10"/>
   </w:num>
-  <w:num w:numId="6">
+  <w:num w:numId="6" w16cid:durableId="1205866444">
     <w:abstractNumId w:val="5"/>
   </w:num>
-  <w:num w:numId="7">
+  <w:num w:numId="7" w16cid:durableId="1051878368">
     <w:abstractNumId w:val="14"/>
   </w:num>
-  <w:num w:numId="8">
+  <w:num w:numId="8" w16cid:durableId="677970661">
     <w:abstractNumId w:val="2"/>
   </w:num>
-  <w:num w:numId="9">
+  <w:num w:numId="9" w16cid:durableId="578292378">
     <w:abstractNumId w:val="17"/>
   </w:num>
-  <w:num w:numId="10">
+  <w:num w:numId="10" w16cid:durableId="133371603">
     <w:abstractNumId w:val="3"/>
   </w:num>
-  <w:num w:numId="11">
+  <w:num w:numId="11" w16cid:durableId="2044165295">
     <w:abstractNumId w:val="6"/>
   </w:num>
-  <w:num w:numId="12">
+  <w:num w:numId="12" w16cid:durableId="122039430">
     <w:abstractNumId w:val="4"/>
   </w:num>
-  <w:num w:numId="13">
+  <w:num w:numId="13" w16cid:durableId="1639919846">
     <w:abstractNumId w:val="11"/>
   </w:num>
-  <w:num w:numId="14">
+  <w:num w:numId="14" w16cid:durableId="1917592488">
     <w:abstractNumId w:val="8"/>
   </w:num>
-  <w:num w:numId="15">
+  <w:num w:numId="15" w16cid:durableId="857308299">
     <w:abstractNumId w:val="0"/>
   </w:num>
-  <w:num w:numId="16">
+  <w:num w:numId="16" w16cid:durableId="1991979275">
     <w:abstractNumId w:val="13"/>
   </w:num>
-  <w:num w:numId="17">
+  <w:num w:numId="17" w16cid:durableId="1602489886">
     <w:abstractNumId w:val="16"/>
   </w:num>
-  <w:num w:numId="18">
+  <w:num w:numId="18" w16cid:durableId="1245064866">
     <w:abstractNumId w:val="9"/>
   </w:num>
 </w:numbering>
 </file>
 
 <file path=word/styles.xml><?xml version="1.0" encoding="utf-8"?>
-<w:styles xmlns:mc="http://schemas.openxmlformats.org/markup-compatibility/2006" xmlns:r="http://schemas.openxmlformats.org/officeDocument/2006/relationships" xmlns:w="http://schemas.openxmlformats.org/wordprocessingml/2006/main" xmlns:w14="http://schemas.microsoft.com/office/word/2010/wordml" xmlns:w15="http://schemas.microsoft.com/office/word/2012/wordml" mc:Ignorable="w14 w15">
+<w:styles xmlns:mc="http://schemas.openxmlformats.org/markup-compatibility/2006" xmlns:r="http://schemas.openxmlformats.org/officeDocument/2006/relationships" xmlns:w="http://schemas.openxmlformats.org/wordprocessingml/2006/main" xmlns:w14="http://schemas.microsoft.com/office/word/2010/wordml" xmlns:w15="http://schemas.microsoft.com/office/word/2012/wordml" xmlns:w16cex="http://schemas.microsoft.com/office/word/2018/wordml/cex" xmlns:w16cid="http://schemas.microsoft.com/office/word/2016/wordml/cid" xmlns:w16="http://schemas.microsoft.com/office/word/2018/wordml" xmlns:w16du="http://schemas.microsoft.com/office/word/2023/wordml/word16du" xmlns:w16sdtdh="http://schemas.microsoft.com/office/word/2020/wordml/sdtdatahash" xmlns:w16se="http://schemas.microsoft.com/office/word/2015/wordml/symex" mc:Ignorable="w14 w15 w16se w16cid w16 w16cex w16sdtdh w16du">
   <w:docDefaults>
     <w:rPrDefault>
       <w:rPr>
@@ -13406,7 +14076,7 @@
       </w:pPr>
     </w:pPrDefault>
   </w:docDefaults>
-  <w:latentStyles w:defLockedState="0" w:defUIPriority="99" w:defSemiHidden="0" w:defUnhideWhenUsed="0" w:defQFormat="0" w:count="371">
+  <w:latentStyles w:defLockedState="0" w:defUIPriority="99" w:defSemiHidden="0" w:defUnhideWhenUsed="0" w:defQFormat="0" w:count="376">
     <w:lsdException w:name="Normal" w:uiPriority="0" w:qFormat="1"/>
     <w:lsdException w:name="heading 1" w:uiPriority="9" w:qFormat="1"/>
     <w:lsdException w:name="heading 2" w:semiHidden="1" w:uiPriority="9" w:unhideWhenUsed="1" w:qFormat="1"/>
@@ -13778,6 +14448,11 @@
     <w:lsdException w:name="List Table 5 Dark Accent 6" w:uiPriority="50"/>
     <w:lsdException w:name="List Table 6 Colorful Accent 6" w:uiPriority="51"/>
     <w:lsdException w:name="List Table 7 Colorful Accent 6" w:uiPriority="52"/>
+    <w:lsdException w:name="Mention" w:semiHidden="1" w:unhideWhenUsed="1"/>
+    <w:lsdException w:name="Smart Hyperlink" w:semiHidden="1" w:unhideWhenUsed="1"/>
+    <w:lsdException w:name="Hashtag" w:semiHidden="1" w:unhideWhenUsed="1"/>
+    <w:lsdException w:name="Unresolved Mention" w:semiHidden="1" w:unhideWhenUsed="1"/>
+    <w:lsdException w:name="Smart Link" w:semiHidden="1" w:unhideWhenUsed="1"/>
   </w:latentStyles>
   <w:style w:type="paragraph" w:default="1" w:styleId="a">
     <w:name w:val="Normal"/>
@@ -14047,7 +14722,6 @@
       <w14:ligatures w14:val="none"/>
     </w:rPr>
     <w:tblPr>
-      <w:tblInd w:w="0" w:type="dxa"/>
       <w:tblBorders>
         <w:top w:val="single" w:sz="4" w:space="0" w:color="auto"/>
         <w:left w:val="single" w:sz="4" w:space="0" w:color="auto"/>
@@ -14056,12 +14730,6 @@
         <w:insideH w:val="single" w:sz="4" w:space="0" w:color="auto"/>
         <w:insideV w:val="single" w:sz="4" w:space="0" w:color="auto"/>
       </w:tblBorders>
-      <w:tblCellMar>
-        <w:top w:w="0" w:type="dxa"/>
-        <w:left w:w="108" w:type="dxa"/>
-        <w:bottom w:w="0" w:type="dxa"/>
-        <w:right w:w="108" w:type="dxa"/>
-      </w:tblCellMar>
     </w:tblPr>
   </w:style>
   <w:style w:type="paragraph" w:styleId="3">
@@ -14123,6 +14791,18 @@
       <w:rFonts w:ascii="Times New Roman" w:hAnsi="Times New Roman"/>
       <w:b/>
       <w:sz w:val="28"/>
+    </w:rPr>
+  </w:style>
+  <w:style w:type="character" w:styleId="ad">
+    <w:name w:val="Unresolved Mention"/>
+    <w:basedOn w:val="a0"/>
+    <w:uiPriority w:val="99"/>
+    <w:semiHidden/>
+    <w:unhideWhenUsed/>
+    <w:rsid w:val="0023731E"/>
+    <w:rPr>
+      <w:color w:val="605E5C"/>
+      <w:shd w:val="clear" w:color="auto" w:fill="E1DFDD"/>
     </w:rPr>
   </w:style>
 </w:styles>

</xml_diff>